<commit_message>
commit on 2022-09-03 at 15:20:18
</commit_message>
<xml_diff>
--- a/submissions/grundfos_senior-simulation-specialist/DiStasioLuca-cover.docx
+++ b/submissions/grundfos_senior-simulation-specialist/DiStasioLuca-cover.docx
@@ -319,31 +319,61 @@
         <w:rPr>
           <w:lang w:val="en-US"/>
         </w:rPr>
-        <w:t xml:space="preserve">My 10 years of experience in developing and managing international research projects both as a leader and collaborator, along with my multidisciplinary background, provide me with the skills to help </w:t>
+        <w:t xml:space="preserve">My Ph.D. in </w:t>
       </w:r>
       <w:r>
         <w:rPr>
           <w:lang w:val="en-US"/>
         </w:rPr>
-        <w:t xml:space="preserve">Siemens Gamesa </w:t>
+        <w:t>Materials Science and Engineering</w:t>
       </w:r>
       <w:r>
         <w:rPr>
           <w:lang w:val="en-US"/>
         </w:rPr>
-        <w:t xml:space="preserve">fulfill its </w:t>
+        <w:t xml:space="preserve"> and more than 2 years as a postdoctoral fellow in computational solid mechanics and advanced fracture mechanics, along with my experience in developing and managing international research projects both as a leader and collaborator</w:t>
       </w:r>
       <w:r>
         <w:rPr>
           <w:lang w:val="en-US"/>
         </w:rPr>
-        <w:t>vision for renewable energy</w:t>
+        <w:t xml:space="preserve">, provide me with the skills to help </w:t>
       </w:r>
       <w:r>
         <w:rPr>
           <w:lang w:val="en-US"/>
         </w:rPr>
-        <w:t xml:space="preserve"> in an Innovation Manager capacity.</w:t>
+        <w:t>Grundfos</w:t>
+      </w:r>
+      <w:r>
+        <w:rPr>
+          <w:lang w:val="en-US"/>
+        </w:rPr>
+        <w:t xml:space="preserve"> </w:t>
+      </w:r>
+      <w:r>
+        <w:rPr>
+          <w:lang w:val="en-US"/>
+        </w:rPr>
+        <w:t>pioneer new technical solutions</w:t>
+      </w:r>
+      <w:r>
+        <w:rPr>
+          <w:lang w:val="en-US"/>
+        </w:rPr>
+        <w:t xml:space="preserve"> in a </w:t>
+      </w:r>
+      <w:r>
+        <w:rPr>
+          <w:lang w:val="en-US"/>
+        </w:rPr>
+        <w:t>Senior Simulation Specialist</w:t>
+      </w:r>
+      <w:r>
+        <w:rPr>
+          <w:lang w:val="en-US"/>
+        </w:rPr>
+        <w:t xml:space="preserve"> capacity.</w:t>
       </w:r>
     </w:p>
     <w:p>
@@ -367,31 +397,13 @@
         <w:rPr>
           <w:lang w:val="en-US"/>
         </w:rPr>
-        <w:t xml:space="preserve">I offer proficiency in managing international R&amp;D projects with uncertain boundaries, evolving requirements, and multiple stakeholders from ideation to exploitation, as well as experience in research funding and grant writing. I </w:t>
+        <w:t>I offer proficiency in several computational methods of solid mechanics (FEM, BEM), fluid mechanics (LBM, FVM), fracture and damage mechanics (CZM, VCCT, J-integral, interaction integrals), mesh generation and computational geometry (Delaunay triangulation, Voronoi tessellation, transfinite interpolation, elliptic/parabolic/hyperbolic mesh smoothing), and statistical mechanics (MC, MD), as well as several mechanical testing methods, software and programming languages as outlined in my CV</w:t>
       </w:r>
       <w:r>
         <w:rPr>
           <w:lang w:val="en-US"/>
         </w:rPr>
-        <w:t>have 10 years of experience in virtual software simulation</w:t>
-      </w:r>
-      <w:r>
-        <w:rPr>
-          <w:lang w:val="en-US"/>
-        </w:rPr>
-        <w:t xml:space="preserve"> and research software development, and </w:t>
-      </w:r>
-      <w:r>
-        <w:rPr>
-          <w:lang w:val="en-US"/>
-        </w:rPr>
-        <w:t xml:space="preserve">I am expert in </w:t>
-      </w:r>
-      <w:r>
-        <w:rPr>
-          <w:lang w:val="en-US"/>
-        </w:rPr>
-        <w:t>several digital tools and programming languages as outlined in my CV.</w:t>
+        <w:t>.</w:t>
       </w:r>
     </w:p>
     <w:p>
@@ -457,13 +469,13 @@
         <w:rPr>
           <w:lang w:val="en-US"/>
         </w:rPr>
-        <w:t>Siemens Gamesa</w:t>
+        <w:t>Grundfos</w:t>
       </w:r>
       <w:r>
         <w:rPr>
           <w:lang w:val="en-US"/>
         </w:rPr>
-        <w:t>'s mission, and I am confident we should arrange a time to meet. In the meantime, I wish to thank you for taking the time to consider my application and review my qualifications.</w:t>
+        <w:t>' mission, and I am confident we should arrange a time to meet. In the meantime, I wish to thank you for taking the time to consider my application and review my qualifications.</w:t>
       </w:r>
     </w:p>
     <w:p>

</xml_diff>